<commit_message>
Meine Arbeitspaketen habe ich definiert.
</commit_message>
<xml_diff>
--- a/09_Arbeitspaketbeschriebe/2.4.1_Arbeitspaketbeschreibung_Machtbarkeitsprüfung.docx
+++ b/09_Arbeitspaketbeschriebe/2.4.1_Arbeitspaketbeschreibung_Machtbarkeitsprüfung.docx
@@ -47,7 +47,7 @@
           <w:szCs w:val="36"/>
           <w:lang w:eastAsia="de-CH"/>
         </w:rPr>
-        <w:t>1</w:t>
+        <w:t>2.4.1</w:t>
       </w:r>
       <w:r>
         <w:rPr>
@@ -58,7 +58,7 @@
           <w:szCs w:val="36"/>
           <w:lang w:eastAsia="de-CH"/>
         </w:rPr>
-        <w:t>.</w:t>
+        <w:t xml:space="preserve"> </w:t>
       </w:r>
       <w:r>
         <w:rPr>
@@ -69,7 +69,7 @@
           <w:szCs w:val="36"/>
           <w:lang w:eastAsia="de-CH"/>
         </w:rPr>
-        <w:t>8</w:t>
+        <w:t>-</w:t>
       </w:r>
       <w:r>
         <w:rPr>
@@ -91,7 +91,7 @@
           <w:szCs w:val="36"/>
           <w:lang w:eastAsia="de-CH"/>
         </w:rPr>
-        <w:t xml:space="preserve">- </w:t>
+        <w:t>Machtbarkeit</w:t>
       </w:r>
       <w:r>
         <w:rPr>
@@ -102,7 +102,18 @@
           <w:szCs w:val="36"/>
           <w:lang w:eastAsia="de-CH"/>
         </w:rPr>
-        <w:t>Projektinitialisierung</w:t>
+        <w:t>-P</w:t>
+      </w:r>
+      <w:r>
+        <w:rPr>
+          <w:rFonts w:ascii="Arial" w:eastAsia="Times New Roman" w:hAnsi="Arial" w:cs="Arial"/>
+          <w:color w:val="333333"/>
+          <w:kern w:val="36"/>
+          <w:sz w:val="36"/>
+          <w:szCs w:val="36"/>
+          <w:lang w:eastAsia="de-CH"/>
+        </w:rPr>
+        <w:t>rüfung</w:t>
       </w:r>
     </w:p>
     <w:p>
@@ -250,7 +261,15 @@
           <w:color w:val="333333"/>
           <w:lang w:eastAsia="de-CH"/>
         </w:rPr>
-        <w:t>14</w:t>
+        <w:t>1</w:t>
+      </w:r>
+      <w:r>
+        <w:rPr>
+          <w:rFonts w:ascii="Arial" w:eastAsia="Times New Roman" w:hAnsi="Arial" w:cs="Arial"/>
+          <w:color w:val="333333"/>
+          <w:lang w:eastAsia="de-CH"/>
+        </w:rPr>
+        <w:t>5</w:t>
       </w:r>
       <w:r>
         <w:rPr>
@@ -327,7 +346,7 @@
           <w:color w:val="333333"/>
           <w:lang w:eastAsia="de-CH"/>
         </w:rPr>
-        <w:t>Durchgeführt</w:t>
+        <w:t>Festgelegt</w:t>
       </w:r>
     </w:p>
     <w:p>
@@ -455,7 +474,7 @@
           <w:color w:val="333333"/>
           <w:lang w:eastAsia="de-CH"/>
         </w:rPr>
-        <w:t>1</w:t>
+        <w:t>6</w:t>
       </w:r>
       <w:r>
         <w:rPr>
@@ -534,7 +553,7 @@
           <w:color w:val="333333"/>
           <w:lang w:eastAsia="de-CH"/>
         </w:rPr>
-        <w:t>14</w:t>
+        <w:t>21</w:t>
       </w:r>
       <w:r>
         <w:rPr>
@@ -626,7 +645,7 @@
           <w:color w:val="333333"/>
           <w:lang w:eastAsia="de-CH"/>
         </w:rPr>
-        <w:t>Das Projekt sollte so realisiert werden, dass jedes Teammitglied Zugang zu den aktuellsten Daten hat und dennoch in der Lage ist, seine eigenen Aufgaben selbständig zu erfüllen.</w:t>
+        <w:t>Es sollte geprüft werden, ob dieses Projekt durchführbar ist.</w:t>
       </w:r>
     </w:p>
     <w:p>
@@ -682,23 +701,7 @@
           <w:color w:val="333333"/>
           <w:lang w:eastAsia="de-CH"/>
         </w:rPr>
-        <w:t>Das Projekt wurde eingeleitet und gestartet, in diesem Sinne wurde Git</w:t>
-      </w:r>
-      <w:r>
-        <w:rPr>
-          <w:rFonts w:ascii="Arial" w:eastAsia="Times New Roman" w:hAnsi="Arial" w:cs="Arial"/>
-          <w:color w:val="333333"/>
-          <w:lang w:eastAsia="de-CH"/>
-        </w:rPr>
-        <w:t>H</w:t>
-      </w:r>
-      <w:r>
-        <w:rPr>
-          <w:rFonts w:ascii="Arial" w:eastAsia="Times New Roman" w:hAnsi="Arial" w:cs="Arial"/>
-          <w:color w:val="333333"/>
-          <w:lang w:eastAsia="de-CH"/>
-        </w:rPr>
-        <w:t>ub eingesetzt, um die Daten aktuell zu halten und die Dokumentation zu erleichtern.</w:t>
+        <w:t>Das Projekt ist umsetzbar.</w:t>
       </w:r>
     </w:p>
     <w:p>
@@ -763,7 +766,7 @@
           <w:szCs w:val="21"/>
           <w:lang w:eastAsia="de-CH"/>
         </w:rPr>
-        <w:t>Projektbeschreibung durchlesen</w:t>
+        <w:t>Stakeholder Analyse</w:t>
       </w:r>
     </w:p>
     <w:p>
@@ -791,7 +794,46 @@
           <w:szCs w:val="21"/>
           <w:lang w:eastAsia="de-CH"/>
         </w:rPr>
-        <w:t>Diskussion im Team</w:t>
+        <w:t>Risikoanalyse</w:t>
+      </w:r>
+    </w:p>
+    <w:p>
+      <w:pPr>
+        <w:shd w:val="clear" w:color="auto" w:fill="FFFFFF"/>
+        <w:spacing w:before="150" w:after="0" w:line="240" w:lineRule="auto"/>
+        <w:rPr>
+          <w:rFonts w:ascii="Arial" w:eastAsia="Times New Roman" w:hAnsi="Arial" w:cs="Arial"/>
+          <w:color w:val="333333"/>
+          <w:sz w:val="21"/>
+          <w:szCs w:val="21"/>
+          <w:lang w:eastAsia="de-CH"/>
+        </w:rPr>
+      </w:pPr>
+    </w:p>
+    <w:p>
+      <w:pPr>
+        <w:shd w:val="clear" w:color="auto" w:fill="FFFFFF"/>
+        <w:spacing w:before="150" w:after="0" w:line="240" w:lineRule="auto"/>
+        <w:outlineLvl w:val="1"/>
+        <w:rPr>
+          <w:rFonts w:ascii="Arial" w:eastAsia="Times New Roman" w:hAnsi="Arial" w:cs="Arial"/>
+          <w:color w:val="333333"/>
+          <w:sz w:val="30"/>
+          <w:szCs w:val="30"/>
+          <w:u w:val="single"/>
+          <w:lang w:eastAsia="de-CH"/>
+        </w:rPr>
+      </w:pPr>
+      <w:r>
+        <w:rPr>
+          <w:rFonts w:ascii="Arial" w:eastAsia="Times New Roman" w:hAnsi="Arial" w:cs="Arial"/>
+          <w:color w:val="333333"/>
+          <w:sz w:val="30"/>
+          <w:szCs w:val="30"/>
+          <w:u w:val="single"/>
+          <w:lang w:eastAsia="de-CH"/>
+        </w:rPr>
+        <w:t>Voraussetzung und Abhängigkeiten / Schnittstellen</w:t>
       </w:r>
     </w:p>
     <w:p>
@@ -819,56 +861,7 @@
           <w:szCs w:val="21"/>
           <w:lang w:eastAsia="de-CH"/>
         </w:rPr>
-        <w:t>Massnahmen</w:t>
-      </w:r>
-      <w:r>
-        <w:rPr>
-          <w:rFonts w:ascii="Arial" w:eastAsia="Times New Roman" w:hAnsi="Arial" w:cs="Arial"/>
-          <w:color w:val="333333"/>
-          <w:sz w:val="21"/>
-          <w:szCs w:val="21"/>
-          <w:lang w:eastAsia="de-CH"/>
-        </w:rPr>
-        <w:t xml:space="preserve"> ergreifen</w:t>
-      </w:r>
-    </w:p>
-    <w:p>
-      <w:pPr>
-        <w:shd w:val="clear" w:color="auto" w:fill="FFFFFF"/>
-        <w:spacing w:before="150" w:after="0" w:line="240" w:lineRule="auto"/>
-        <w:rPr>
-          <w:rFonts w:ascii="Arial" w:eastAsia="Times New Roman" w:hAnsi="Arial" w:cs="Arial"/>
-          <w:color w:val="333333"/>
-          <w:sz w:val="21"/>
-          <w:szCs w:val="21"/>
-          <w:lang w:eastAsia="de-CH"/>
-        </w:rPr>
-      </w:pPr>
-    </w:p>
-    <w:p>
-      <w:pPr>
-        <w:shd w:val="clear" w:color="auto" w:fill="FFFFFF"/>
-        <w:spacing w:before="150" w:after="0" w:line="240" w:lineRule="auto"/>
-        <w:outlineLvl w:val="1"/>
-        <w:rPr>
-          <w:rFonts w:ascii="Arial" w:eastAsia="Times New Roman" w:hAnsi="Arial" w:cs="Arial"/>
-          <w:color w:val="333333"/>
-          <w:sz w:val="30"/>
-          <w:szCs w:val="30"/>
-          <w:u w:val="single"/>
-          <w:lang w:eastAsia="de-CH"/>
-        </w:rPr>
-      </w:pPr>
-      <w:r>
-        <w:rPr>
-          <w:rFonts w:ascii="Arial" w:eastAsia="Times New Roman" w:hAnsi="Arial" w:cs="Arial"/>
-          <w:color w:val="333333"/>
-          <w:sz w:val="30"/>
-          <w:szCs w:val="30"/>
-          <w:u w:val="single"/>
-          <w:lang w:eastAsia="de-CH"/>
-        </w:rPr>
-        <w:t>Voraussetzung und Abhängigkeiten / Schnittstellen</w:t>
+        <w:t>Erkenntnis des Projektziels</w:t>
       </w:r>
     </w:p>
     <w:p>
@@ -896,7 +889,46 @@
           <w:szCs w:val="21"/>
           <w:lang w:eastAsia="de-CH"/>
         </w:rPr>
-        <w:t>Die Erkenntnis des Projektziels</w:t>
+        <w:t>Erkenntnis der richtigen Tools</w:t>
+      </w:r>
+    </w:p>
+    <w:p>
+      <w:pPr>
+        <w:shd w:val="clear" w:color="auto" w:fill="FFFFFF"/>
+        <w:spacing w:before="150" w:after="0" w:line="240" w:lineRule="auto"/>
+        <w:rPr>
+          <w:rFonts w:ascii="Arial" w:eastAsia="Times New Roman" w:hAnsi="Arial" w:cs="Arial"/>
+          <w:color w:val="333333"/>
+          <w:sz w:val="21"/>
+          <w:szCs w:val="21"/>
+          <w:lang w:eastAsia="de-CH"/>
+        </w:rPr>
+      </w:pPr>
+    </w:p>
+    <w:p>
+      <w:pPr>
+        <w:shd w:val="clear" w:color="auto" w:fill="FFFFFF"/>
+        <w:spacing w:before="150" w:after="0" w:line="240" w:lineRule="auto"/>
+        <w:outlineLvl w:val="1"/>
+        <w:rPr>
+          <w:rFonts w:ascii="Arial" w:eastAsia="Times New Roman" w:hAnsi="Arial" w:cs="Arial"/>
+          <w:color w:val="333333"/>
+          <w:sz w:val="30"/>
+          <w:szCs w:val="30"/>
+          <w:u w:val="single"/>
+          <w:lang w:eastAsia="de-CH"/>
+        </w:rPr>
+      </w:pPr>
+      <w:r>
+        <w:rPr>
+          <w:rFonts w:ascii="Arial" w:eastAsia="Times New Roman" w:hAnsi="Arial" w:cs="Arial"/>
+          <w:color w:val="333333"/>
+          <w:sz w:val="30"/>
+          <w:szCs w:val="30"/>
+          <w:u w:val="single"/>
+          <w:lang w:eastAsia="de-CH"/>
+        </w:rPr>
+        <w:t>Beteiligte Ressourcen</w:t>
       </w:r>
     </w:p>
     <w:p>
@@ -924,101 +956,6 @@
           <w:szCs w:val="21"/>
           <w:lang w:eastAsia="de-CH"/>
         </w:rPr>
-        <w:t>Erkenntnis der richtigen Tools</w:t>
-      </w:r>
-    </w:p>
-    <w:p>
-      <w:pPr>
-        <w:pStyle w:val="Listenabsatz"/>
-        <w:numPr>
-          <w:ilvl w:val="0"/>
-          <w:numId w:val="5"/>
-        </w:numPr>
-        <w:shd w:val="clear" w:color="auto" w:fill="FFFFFF"/>
-        <w:spacing w:before="150" w:after="0" w:line="240" w:lineRule="auto"/>
-        <w:rPr>
-          <w:rFonts w:ascii="Arial" w:eastAsia="Times New Roman" w:hAnsi="Arial" w:cs="Arial"/>
-          <w:color w:val="333333"/>
-          <w:sz w:val="21"/>
-          <w:szCs w:val="21"/>
-          <w:lang w:eastAsia="de-CH"/>
-        </w:rPr>
-      </w:pPr>
-      <w:r>
-        <w:rPr>
-          <w:rFonts w:ascii="Arial" w:eastAsia="Times New Roman" w:hAnsi="Arial" w:cs="Arial"/>
-          <w:color w:val="333333"/>
-          <w:sz w:val="21"/>
-          <w:szCs w:val="21"/>
-          <w:lang w:eastAsia="de-CH"/>
-        </w:rPr>
-        <w:t>Diskussion innerhalb des Teams</w:t>
-      </w:r>
-    </w:p>
-    <w:p>
-      <w:pPr>
-        <w:shd w:val="clear" w:color="auto" w:fill="FFFFFF"/>
-        <w:spacing w:before="150" w:after="0" w:line="240" w:lineRule="auto"/>
-        <w:rPr>
-          <w:rFonts w:ascii="Arial" w:eastAsia="Times New Roman" w:hAnsi="Arial" w:cs="Arial"/>
-          <w:color w:val="333333"/>
-          <w:sz w:val="21"/>
-          <w:szCs w:val="21"/>
-          <w:lang w:eastAsia="de-CH"/>
-        </w:rPr>
-      </w:pPr>
-    </w:p>
-    <w:p>
-      <w:pPr>
-        <w:shd w:val="clear" w:color="auto" w:fill="FFFFFF"/>
-        <w:spacing w:before="150" w:after="0" w:line="240" w:lineRule="auto"/>
-        <w:outlineLvl w:val="1"/>
-        <w:rPr>
-          <w:rFonts w:ascii="Arial" w:eastAsia="Times New Roman" w:hAnsi="Arial" w:cs="Arial"/>
-          <w:color w:val="333333"/>
-          <w:sz w:val="30"/>
-          <w:szCs w:val="30"/>
-          <w:u w:val="single"/>
-          <w:lang w:eastAsia="de-CH"/>
-        </w:rPr>
-      </w:pPr>
-      <w:r>
-        <w:rPr>
-          <w:rFonts w:ascii="Arial" w:eastAsia="Times New Roman" w:hAnsi="Arial" w:cs="Arial"/>
-          <w:color w:val="333333"/>
-          <w:sz w:val="30"/>
-          <w:szCs w:val="30"/>
-          <w:u w:val="single"/>
-          <w:lang w:eastAsia="de-CH"/>
-        </w:rPr>
-        <w:t>Beteiligte Ressourcen</w:t>
-      </w:r>
-    </w:p>
-    <w:p>
-      <w:pPr>
-        <w:pStyle w:val="Listenabsatz"/>
-        <w:numPr>
-          <w:ilvl w:val="0"/>
-          <w:numId w:val="5"/>
-        </w:numPr>
-        <w:shd w:val="clear" w:color="auto" w:fill="FFFFFF"/>
-        <w:spacing w:before="150" w:after="0" w:line="240" w:lineRule="auto"/>
-        <w:rPr>
-          <w:rFonts w:ascii="Arial" w:eastAsia="Times New Roman" w:hAnsi="Arial" w:cs="Arial"/>
-          <w:color w:val="333333"/>
-          <w:sz w:val="21"/>
-          <w:szCs w:val="21"/>
-          <w:lang w:eastAsia="de-CH"/>
-        </w:rPr>
-      </w:pPr>
-      <w:r>
-        <w:rPr>
-          <w:rFonts w:ascii="Arial" w:eastAsia="Times New Roman" w:hAnsi="Arial" w:cs="Arial"/>
-          <w:color w:val="333333"/>
-          <w:sz w:val="21"/>
-          <w:szCs w:val="21"/>
-          <w:lang w:eastAsia="de-CH"/>
-        </w:rPr>
         <w:t>Team-Mitglieder</w:t>
       </w:r>
     </w:p>
@@ -1089,7 +1026,7 @@
           <w:color w:val="333333"/>
           <w:lang w:eastAsia="de-CH"/>
         </w:rPr>
-        <w:t>Link zu den GitHub</w:t>
+        <w:t>Risikomanagement.xls</w:t>
       </w:r>
     </w:p>
     <w:sectPr>

</xml_diff>